<commit_message>
Démarche d'expérimentation + images
</commit_message>
<xml_diff>
--- a/Documents/PropositionRecherche-LesDominics.docx
+++ b/Documents/PropositionRecherche-LesDominics.docx
@@ -223,8 +223,18 @@
             <w:pStyle w:val="TOCHeading"/>
           </w:pPr>
           <w:r>
-            <w:t>Table des matières</w:t>
+            <w:t xml:space="preserve">Table des </w:t>
           </w:r>
+          <w:proofErr w:type="spellStart"/>
+          <w:r>
+            <w:t>mati</w:t>
+          </w:r>
+          <w:bookmarkStart w:id="0" w:name="_GoBack"/>
+          <w:bookmarkEnd w:id="0"/>
+          <w:r>
+            <w:t>ères</w:t>
+          </w:r>
+          <w:proofErr w:type="spellEnd"/>
         </w:p>
         <w:p>
           <w:pPr>
@@ -819,12 +829,12 @@
       <w:pPr>
         <w:pStyle w:val="Heading1"/>
       </w:pPr>
-      <w:bookmarkStart w:id="0" w:name="_Toc491873755"/>
+      <w:bookmarkStart w:id="1" w:name="_Toc491873755"/>
       <w:r>
         <w:lastRenderedPageBreak/>
         <w:t>Sujet</w:t>
       </w:r>
-      <w:bookmarkEnd w:id="0"/>
+      <w:bookmarkEnd w:id="1"/>
     </w:p>
     <w:p>
       <w:r>
@@ -833,11 +843,19 @@
       <w:r>
         <w:t xml:space="preserve">(« </w:t>
       </w:r>
+      <w:proofErr w:type="spellStart"/>
       <w:r>
         <w:rPr>
           <w:i/>
         </w:rPr>
-        <w:t>artificial neural network</w:t>
+        <w:t>artificial</w:t>
+      </w:r>
+      <w:proofErr w:type="spellEnd"/>
+      <w:r>
+        <w:rPr>
+          <w:i/>
+        </w:rPr>
+        <w:t xml:space="preserve"> neural network</w:t>
       </w:r>
       <w:r>
         <w:t xml:space="preserve"> » ou </w:t>
@@ -858,8 +876,16 @@
         <w:rPr>
           <w:i/>
         </w:rPr>
-        <w:t>machine learning</w:t>
-      </w:r>
+        <w:t xml:space="preserve">machine </w:t>
+      </w:r>
+      <w:proofErr w:type="spellStart"/>
+      <w:r>
+        <w:rPr>
+          <w:i/>
+        </w:rPr>
+        <w:t>learning</w:t>
+      </w:r>
+      <w:proofErr w:type="spellEnd"/>
       <w:r>
         <w:rPr>
           <w:i/>
@@ -886,11 +912,33 @@
       <w:r>
         <w:t xml:space="preserve"> d’automatiser des tâches qui sont faciles pour un humain mais difficiles pour un ordinateur. La reconnaissance optique de caractère (« </w:t>
       </w:r>
+      <w:proofErr w:type="spellStart"/>
       <w:r>
         <w:rPr>
           <w:i/>
         </w:rPr>
-        <w:t>optical character recognition</w:t>
+        <w:t>optical</w:t>
+      </w:r>
+      <w:proofErr w:type="spellEnd"/>
+      <w:r>
+        <w:rPr>
+          <w:i/>
+        </w:rPr>
+        <w:t xml:space="preserve"> </w:t>
+      </w:r>
+      <w:proofErr w:type="spellStart"/>
+      <w:r>
+        <w:rPr>
+          <w:i/>
+        </w:rPr>
+        <w:t>character</w:t>
+      </w:r>
+      <w:proofErr w:type="spellEnd"/>
+      <w:r>
+        <w:rPr>
+          <w:i/>
+        </w:rPr>
+        <w:t xml:space="preserve"> recognition</w:t>
       </w:r>
       <w:r>
         <w:t xml:space="preserve"> » ou </w:t>
@@ -949,11 +997,11 @@
       <w:pPr>
         <w:pStyle w:val="Heading1"/>
       </w:pPr>
-      <w:bookmarkStart w:id="1" w:name="_Toc491873756"/>
+      <w:bookmarkStart w:id="2" w:name="_Toc491873756"/>
       <w:r>
         <w:t>Enjeux</w:t>
       </w:r>
-      <w:bookmarkEnd w:id="1"/>
+      <w:bookmarkEnd w:id="2"/>
     </w:p>
     <w:p>
       <w:r>
@@ -1018,12 +1066,12 @@
       <w:pPr>
         <w:pStyle w:val="Heading1"/>
       </w:pPr>
-      <w:bookmarkStart w:id="2" w:name="_Toc491873757"/>
+      <w:bookmarkStart w:id="3" w:name="_Toc491873757"/>
       <w:r>
         <w:lastRenderedPageBreak/>
         <w:t>Objectifs</w:t>
       </w:r>
-      <w:bookmarkEnd w:id="2"/>
+      <w:bookmarkEnd w:id="3"/>
     </w:p>
     <w:p>
       <w:pPr>
@@ -1086,11 +1134,11 @@
       <w:pPr>
         <w:pStyle w:val="Heading1"/>
       </w:pPr>
-      <w:bookmarkStart w:id="3" w:name="_Toc491873758"/>
+      <w:bookmarkStart w:id="4" w:name="_Toc491873758"/>
       <w:r>
         <w:t>Expérimentation</w:t>
       </w:r>
-      <w:bookmarkEnd w:id="3"/>
+      <w:bookmarkEnd w:id="4"/>
     </w:p>
     <w:p>
       <w:r>
@@ -1106,7 +1154,23 @@
         <w:t>programmé</w:t>
       </w:r>
       <w:r>
-        <w:t xml:space="preserve">. Les librairies Numpy (opérations sur des matrices et tableaux) et Pygame (interfaces graphiques) seront utilisées. </w:t>
+        <w:t xml:space="preserve">. Les librairies </w:t>
+      </w:r>
+      <w:proofErr w:type="spellStart"/>
+      <w:r>
+        <w:t>Numpy</w:t>
+      </w:r>
+      <w:proofErr w:type="spellEnd"/>
+      <w:r>
+        <w:t xml:space="preserve"> (opérations sur des matrices et tableaux) et </w:t>
+      </w:r>
+      <w:proofErr w:type="spellStart"/>
+      <w:r>
+        <w:t>Pygame</w:t>
+      </w:r>
+      <w:proofErr w:type="spellEnd"/>
+      <w:r>
+        <w:t xml:space="preserve"> (interfaces graphiques) seront utilisées. </w:t>
       </w:r>
     </w:p>
     <w:p>
@@ -1138,7 +1202,15 @@
         </w:numPr>
       </w:pPr>
       <w:r>
-        <w:t>Dans un script Python, créer le réseau de neurones artificiels qui sera modélisé sous forme de matrice à l’aide de Numpy. Les valeurs contenues dans le réseau seront</w:t>
+        <w:t xml:space="preserve">Dans un script Python, créer le réseau de neurones artificiels qui sera modélisé sous forme de matrice à l’aide de </w:t>
+      </w:r>
+      <w:proofErr w:type="spellStart"/>
+      <w:r>
+        <w:t>Numpy</w:t>
+      </w:r>
+      <w:proofErr w:type="spellEnd"/>
+      <w:r>
+        <w:t>. Les valeurs contenues dans le réseau seront</w:t>
       </w:r>
       <w:r>
         <w:t xml:space="preserve"> </w:t>
@@ -1199,11 +1271,11 @@
       <w:pPr>
         <w:pStyle w:val="Heading1"/>
       </w:pPr>
-      <w:bookmarkStart w:id="4" w:name="_Toc491873759"/>
+      <w:bookmarkStart w:id="5" w:name="_Toc491873759"/>
       <w:r>
         <w:t>Limites</w:t>
       </w:r>
-      <w:bookmarkEnd w:id="4"/>
+      <w:bookmarkEnd w:id="5"/>
     </w:p>
     <w:p>
       <w:r>
@@ -1215,8 +1287,6 @@
       <w:r>
         <w:t>majuscules</w:t>
       </w:r>
-      <w:bookmarkStart w:id="5" w:name="_GoBack"/>
-      <w:bookmarkEnd w:id="5"/>
       <w:r>
         <w:t xml:space="preserve">. </w:t>
       </w:r>
@@ -1261,11 +1331,19 @@
           <w:numId w:val="1"/>
         </w:numPr>
       </w:pPr>
+      <w:proofErr w:type="spellStart"/>
       <w:r>
         <w:rPr>
           <w:i/>
         </w:rPr>
-        <w:t>Backpropagation,</w:t>
+        <w:t>Backpropagation</w:t>
+      </w:r>
+      <w:proofErr w:type="spellEnd"/>
+      <w:r>
+        <w:rPr>
+          <w:i/>
+        </w:rPr>
+        <w:t>,</w:t>
       </w:r>
       <w:r>
         <w:t xml:space="preserve"> l’algorithme qui entraîne le réseau de neurones</w:t>
@@ -1305,8 +1383,13 @@
       <w:r>
         <w:t xml:space="preserve">la librairie </w:t>
       </w:r>
-      <w:r>
-        <w:t>Numpy qui sera nécessaire</w:t>
+      <w:proofErr w:type="spellStart"/>
+      <w:r>
+        <w:t>Numpy</w:t>
+      </w:r>
+      <w:proofErr w:type="spellEnd"/>
+      <w:r>
+        <w:t xml:space="preserve"> qui sera nécessaire</w:t>
       </w:r>
       <w:r>
         <w:t xml:space="preserve">. La documentation complète de la librairie est disponible à cette </w:t>
@@ -1364,7 +1447,15 @@
         </w:numPr>
       </w:pPr>
       <w:r>
-        <w:t>Processeur : Intel Core i3-3210M CPU @ 2.50 GHz</w:t>
+        <w:t xml:space="preserve">Processeur : Intel </w:t>
+      </w:r>
+      <w:proofErr w:type="spellStart"/>
+      <w:r>
+        <w:t>Core</w:t>
+      </w:r>
+      <w:proofErr w:type="spellEnd"/>
+      <w:r>
+        <w:t xml:space="preserve"> i3-3210M CPU @ 2.50 GHz</w:t>
       </w:r>
     </w:p>
     <w:p>
@@ -1432,7 +1523,23 @@
         </w:numPr>
       </w:pPr>
       <w:r>
-        <w:t>Librairies Python : Numpy version 1.13.1 et Pygame version 1.9.3</w:t>
+        <w:t xml:space="preserve">Librairies Python : </w:t>
+      </w:r>
+      <w:proofErr w:type="spellStart"/>
+      <w:r>
+        <w:t>Numpy</w:t>
+      </w:r>
+      <w:proofErr w:type="spellEnd"/>
+      <w:r>
+        <w:t xml:space="preserve"> version 1.13.1 et </w:t>
+      </w:r>
+      <w:proofErr w:type="spellStart"/>
+      <w:r>
+        <w:t>Pygame</w:t>
+      </w:r>
+      <w:proofErr w:type="spellEnd"/>
+      <w:r>
+        <w:t xml:space="preserve"> version 1.9.3</w:t>
       </w:r>
     </w:p>
     <w:p>
@@ -2164,7 +2271,7 @@
           <w:rPr>
             <w:noProof/>
           </w:rPr>
-          <w:t>4</w:t>
+          <w:t>2</w:t>
         </w:r>
         <w:r>
           <w:fldChar w:fldCharType="end"/>
@@ -3539,7 +3646,7 @@
 </file>
 
 <file path=customXml/itemProps1.xml><?xml version="1.0" encoding="utf-8"?>
-<ds:datastoreItem xmlns:ds="http://schemas.openxmlformats.org/officeDocument/2006/customXml" ds:itemID="{68E3B4C0-6309-4CCB-9000-07B44BA6CAE2}">
+<ds:datastoreItem xmlns:ds="http://schemas.openxmlformats.org/officeDocument/2006/customXml" ds:itemID="{4DA728D3-EF00-482C-843C-9F281636BA8E}">
   <ds:schemaRefs>
     <ds:schemaRef ds:uri="http://schemas.openxmlformats.org/officeDocument/2006/bibliography"/>
   </ds:schemaRefs>

</xml_diff>